<commit_message>
Added comment to code
</commit_message>
<xml_diff>
--- a/Project/Word/Restaurant.docx
+++ b/Project/Word/Restaurant.docx
@@ -5,7 +5,8 @@
     <w:sdt>
       <w:sdtPr>
         <w:rPr>
-          <w:rFonts w:ascii="Times New Roman" w:hAnsi="Times New Roman" w:cs="Times New Roman"/>
+          <w:rFonts w:ascii="Times New Roman" w:eastAsiaTheme="minorEastAsia" w:hAnsi="Times New Roman" w:cs="Times New Roman"/>
+          <w:color w:val="auto"/>
           <w:sz w:val="24"/>
           <w:szCs w:val="24"/>
         </w:rPr>
@@ -15,12 +16,7 @@
           <w:docPartUnique/>
         </w:docPartObj>
       </w:sdtPr>
-      <w:sdtEndPr>
-        <w:rPr>
-          <w:rFonts w:eastAsiaTheme="minorEastAsia"/>
-          <w:color w:val="auto"/>
-        </w:rPr>
-      </w:sdtEndPr>
+      <w:sdtEndPr/>
       <w:sdtContent>
         <w:p>
           <w:pPr>
@@ -294,15 +290,25 @@
               <w:sz w:val="24"/>
               <w:szCs w:val="24"/>
             </w:rPr>
-            <w:t xml:space="preserve">Lesson that have been Learned </w:t>
-          </w:r>
-          <w:r>
-            <w:rPr>
-              <w:rFonts w:ascii="Times New Roman" w:hAnsi="Times New Roman"/>
-              <w:sz w:val="24"/>
-              <w:szCs w:val="24"/>
-            </w:rPr>
-            <w:t>Cheating</w:t>
+            <w:t xml:space="preserve">Lesson that </w:t>
+          </w:r>
+          <w:proofErr w:type="gramStart"/>
+          <w:r>
+            <w:rPr>
+              <w:rFonts w:ascii="Times New Roman" w:hAnsi="Times New Roman"/>
+              <w:sz w:val="24"/>
+              <w:szCs w:val="24"/>
+            </w:rPr>
+            <w:t>have</w:t>
+          </w:r>
+          <w:proofErr w:type="gramEnd"/>
+          <w:r>
+            <w:rPr>
+              <w:rFonts w:ascii="Times New Roman" w:hAnsi="Times New Roman"/>
+              <w:sz w:val="24"/>
+              <w:szCs w:val="24"/>
+            </w:rPr>
+            <w:t xml:space="preserve"> been Learned Cheating</w:t>
           </w:r>
           <w:r>
             <w:rPr>
@@ -341,15 +347,7 @@
               <w:sz w:val="24"/>
               <w:szCs w:val="24"/>
             </w:rPr>
-            <w:t xml:space="preserve">Code Explanation </w:t>
-          </w:r>
-          <w:r>
-            <w:rPr>
-              <w:rFonts w:ascii="Times New Roman" w:hAnsi="Times New Roman"/>
-              <w:sz w:val="24"/>
-              <w:szCs w:val="24"/>
-            </w:rPr>
-            <w:t>Cheating</w:t>
+            <w:t>Code Explanation Cheating</w:t>
           </w:r>
           <w:r>
             <w:rPr>
@@ -388,23 +386,7 @@
               <w:sz w:val="24"/>
               <w:szCs w:val="24"/>
             </w:rPr>
-            <w:t>Project Link</w:t>
-          </w:r>
-          <w:r>
-            <w:rPr>
-              <w:rFonts w:ascii="Times New Roman" w:hAnsi="Times New Roman"/>
-              <w:sz w:val="24"/>
-              <w:szCs w:val="24"/>
-            </w:rPr>
-            <w:t xml:space="preserve"> </w:t>
-          </w:r>
-          <w:r>
-            <w:rPr>
-              <w:rFonts w:ascii="Times New Roman" w:hAnsi="Times New Roman"/>
-              <w:sz w:val="24"/>
-              <w:szCs w:val="24"/>
-            </w:rPr>
-            <w:t>Cheating</w:t>
+            <w:t>Project Link Cheating</w:t>
           </w:r>
           <w:r>
             <w:rPr>
@@ -579,6 +561,7 @@
           <w:lang w:val="en-US"/>
         </w:rPr>
       </w:pPr>
+      <w:proofErr w:type="gramStart"/>
       <w:r>
         <w:rPr>
           <w:rFonts w:ascii="Times New Roman" w:hAnsi="Times New Roman" w:cs="Times New Roman"/>
@@ -588,8 +571,9 @@
           <w:szCs w:val="28"/>
           <w:lang w:val="en-US"/>
         </w:rPr>
-        <w:t>Name : Ferdinand Jac</w:t>
-      </w:r>
+        <w:t>Name :</w:t>
+      </w:r>
+      <w:proofErr w:type="gramEnd"/>
       <w:r>
         <w:rPr>
           <w:rFonts w:ascii="Times New Roman" w:hAnsi="Times New Roman" w:cs="Times New Roman"/>
@@ -599,12 +583,9 @@
           <w:szCs w:val="28"/>
           <w:lang w:val="en-US"/>
         </w:rPr>
-        <w:t>ques</w:t>
-      </w:r>
-    </w:p>
-    <w:p>
-      <w:pPr>
-        <w:spacing w:line="480" w:lineRule="auto"/>
+        <w:t xml:space="preserve"> Ferdinand Jac</w:t>
+      </w:r>
+      <w:r>
         <w:rPr>
           <w:rFonts w:ascii="Times New Roman" w:hAnsi="Times New Roman" w:cs="Times New Roman"/>
           <w:b/>
@@ -613,8 +594,12 @@
           <w:szCs w:val="28"/>
           <w:lang w:val="en-US"/>
         </w:rPr>
-      </w:pPr>
-      <w:r>
+        <w:t>ques</w:t>
+      </w:r>
+    </w:p>
+    <w:p>
+      <w:pPr>
+        <w:spacing w:line="480" w:lineRule="auto"/>
         <w:rPr>
           <w:rFonts w:ascii="Times New Roman" w:hAnsi="Times New Roman" w:cs="Times New Roman"/>
           <w:b/>
@@ -623,7 +608,30 @@
           <w:szCs w:val="28"/>
           <w:lang w:val="en-US"/>
         </w:rPr>
-        <w:t>NIM : 2501982600</w:t>
+      </w:pPr>
+      <w:proofErr w:type="gramStart"/>
+      <w:r>
+        <w:rPr>
+          <w:rFonts w:ascii="Times New Roman" w:hAnsi="Times New Roman" w:cs="Times New Roman"/>
+          <w:b/>
+          <w:bCs/>
+          <w:sz w:val="28"/>
+          <w:szCs w:val="28"/>
+          <w:lang w:val="en-US"/>
+        </w:rPr>
+        <w:t>NIM :</w:t>
+      </w:r>
+      <w:proofErr w:type="gramEnd"/>
+      <w:r>
+        <w:rPr>
+          <w:rFonts w:ascii="Times New Roman" w:hAnsi="Times New Roman" w:cs="Times New Roman"/>
+          <w:b/>
+          <w:bCs/>
+          <w:sz w:val="28"/>
+          <w:szCs w:val="28"/>
+          <w:lang w:val="en-US"/>
+        </w:rPr>
+        <w:t xml:space="preserve"> 2501982600</w:t>
       </w:r>
     </w:p>
     <w:p>
@@ -777,6 +785,7 @@
         <w:t xml:space="preserve">, which are </w:t>
       </w:r>
       <w:proofErr w:type="spellStart"/>
+      <w:proofErr w:type="gramStart"/>
       <w:r>
         <w:rPr>
           <w:rFonts w:ascii="Times New Roman" w:hAnsi="Times New Roman" w:cs="Times New Roman"/>
@@ -787,14 +796,24 @@
         <w:t>javax.swing</w:t>
       </w:r>
       <w:proofErr w:type="spellEnd"/>
-      <w:r>
-        <w:rPr>
-          <w:rFonts w:ascii="Times New Roman" w:hAnsi="Times New Roman" w:cs="Times New Roman"/>
-          <w:sz w:val="24"/>
-          <w:szCs w:val="24"/>
-          <w:lang w:val="en-US"/>
-        </w:rPr>
-        <w:t xml:space="preserve"> and </w:t>
+      <w:proofErr w:type="gramEnd"/>
+      <w:r>
+        <w:rPr>
+          <w:rFonts w:ascii="Times New Roman" w:hAnsi="Times New Roman" w:cs="Times New Roman"/>
+          <w:sz w:val="24"/>
+          <w:szCs w:val="24"/>
+          <w:lang w:val="en-US"/>
+        </w:rPr>
+        <w:t>,</w:t>
+      </w:r>
+      <w:r>
+        <w:rPr>
+          <w:rFonts w:ascii="Times New Roman" w:hAnsi="Times New Roman" w:cs="Times New Roman"/>
+          <w:sz w:val="24"/>
+          <w:szCs w:val="24"/>
+          <w:lang w:val="en-US"/>
+        </w:rPr>
+        <w:t xml:space="preserve"> </w:t>
       </w:r>
       <w:proofErr w:type="spellStart"/>
       <w:r>
@@ -805,6 +824,55 @@
           <w:lang w:val="en-US"/>
         </w:rPr>
         <w:t>java.awt</w:t>
+      </w:r>
+      <w:proofErr w:type="spellEnd"/>
+      <w:r>
+        <w:rPr>
+          <w:rFonts w:ascii="Times New Roman" w:hAnsi="Times New Roman" w:cs="Times New Roman"/>
+          <w:sz w:val="24"/>
+          <w:szCs w:val="24"/>
+          <w:lang w:val="en-US"/>
+        </w:rPr>
+        <w:t xml:space="preserve">, </w:t>
+      </w:r>
+      <w:proofErr w:type="spellStart"/>
+      <w:r>
+        <w:rPr>
+          <w:rFonts w:ascii="Times New Roman" w:hAnsi="Times New Roman" w:cs="Times New Roman"/>
+          <w:sz w:val="24"/>
+          <w:szCs w:val="24"/>
+          <w:lang w:val="en-US"/>
+        </w:rPr>
+        <w:t>java.util</w:t>
+      </w:r>
+      <w:proofErr w:type="spellEnd"/>
+      <w:r>
+        <w:rPr>
+          <w:rFonts w:ascii="Times New Roman" w:hAnsi="Times New Roman" w:cs="Times New Roman"/>
+          <w:sz w:val="24"/>
+          <w:szCs w:val="24"/>
+          <w:lang w:val="en-US"/>
+        </w:rPr>
+        <w:t xml:space="preserve">, </w:t>
+      </w:r>
+      <w:r>
+        <w:rPr>
+          <w:rFonts w:ascii="Times New Roman" w:hAnsi="Times New Roman" w:cs="Times New Roman"/>
+          <w:sz w:val="24"/>
+          <w:szCs w:val="24"/>
+          <w:lang w:val="en-US"/>
+        </w:rPr>
+        <w:t xml:space="preserve">and </w:t>
+      </w:r>
+      <w:proofErr w:type="spellStart"/>
+      <w:r>
+        <w:rPr>
+          <w:rFonts w:ascii="Times New Roman" w:hAnsi="Times New Roman" w:cs="Times New Roman"/>
+          <w:sz w:val="24"/>
+          <w:szCs w:val="24"/>
+          <w:lang w:val="en-US"/>
+        </w:rPr>
+        <w:t>java.text</w:t>
       </w:r>
       <w:proofErr w:type="spellEnd"/>
       <w:r>
@@ -920,6 +988,36 @@
           <w:lang w:val="en-US"/>
         </w:rPr>
       </w:pPr>
+    </w:p>
+    <w:p>
+      <w:pPr>
+        <w:pStyle w:val="ListParagraph"/>
+        <w:numPr>
+          <w:ilvl w:val="0"/>
+          <w:numId w:val="1"/>
+        </w:numPr>
+        <w:spacing w:line="480" w:lineRule="auto"/>
+        <w:jc w:val="both"/>
+        <w:rPr>
+          <w:rFonts w:ascii="Times New Roman" w:hAnsi="Times New Roman" w:cs="Times New Roman"/>
+          <w:b/>
+          <w:bCs/>
+          <w:sz w:val="28"/>
+          <w:szCs w:val="28"/>
+          <w:lang w:val="en-US"/>
+        </w:rPr>
+      </w:pPr>
+      <w:r>
+        <w:rPr>
+          <w:rFonts w:ascii="Times New Roman" w:hAnsi="Times New Roman" w:cs="Times New Roman"/>
+          <w:b/>
+          <w:bCs/>
+          <w:sz w:val="28"/>
+          <w:szCs w:val="28"/>
+          <w:lang w:val="en-US"/>
+        </w:rPr>
+        <w:t>Class Diagram</w:t>
+      </w:r>
     </w:p>
     <w:p>
       <w:pPr>
@@ -1172,6 +1270,7 @@
           <w:u w:val="none"/>
           <w:lang w:val="en-US"/>
         </w:rPr>
+        <w:lastRenderedPageBreak/>
         <w:t>https://www.allrecipes.com/recipe/199575/oven-fresh-seasoned-potato-wedges/</w:t>
       </w:r>
     </w:p>
@@ -1204,7 +1303,6 @@
           <w:u w:val="none"/>
           <w:lang w:val="en-US"/>
         </w:rPr>
-        <w:lastRenderedPageBreak/>
         <w:t>https://stock.adobe.com/id/images/sliced-beef-steak-on-black-plate/235139347</w:t>
       </w:r>
     </w:p>

</xml_diff>